<commit_message>
updating document with the plugin vision
</commit_message>
<xml_diff>
--- a/Documentation/TransformationPhaseFilters/Transformation Phase Plans.docx
+++ b/Documentation/TransformationPhaseFilters/Transformation Phase Plans.docx
@@ -9,7 +9,10 @@
     </w:p>
     <w:p>
       <w:r>
-        <w:t>4/23/14</w:t>
+        <w:t>Updated: 4/30</w:t>
+      </w:r>
+      <w:r>
+        <w:t>/14</w:t>
       </w:r>
     </w:p>
     <w:p/>
@@ -34,6 +37,24 @@
       </w:r>
     </w:p>
     <w:p>
+      <w:pPr>
+        <w:rPr>
+          <w:u w:val="single"/>
+        </w:rPr>
+      </w:pPr>
+      <w:r>
+        <w:rPr>
+          <w:u w:val="single"/>
+        </w:rPr>
+        <w:t>Twins</w:t>
+      </w:r>
+    </w:p>
+    <w:p>
+      <w:r>
+        <w:t>Start with just coherent sigma-3</w:t>
+      </w:r>
+    </w:p>
+    <w:p>
       <w:r>
         <w:t>Change insert precip filter to make like insert twins code</w:t>
       </w:r>
@@ -41,9 +62,79 @@
     <w:p>
       <w:r>
         <w:t>Need centroids of each grain as a starting pt for the twin placement</w:t>
+      </w:r>
+    </w:p>
+    <w:p>
+      <w:r>
+        <w:t>Insert ellipsoids and make them growth centers with a CA</w:t>
+      </w:r>
+    </w:p>
+    <w:p>
+      <w:r>
+        <w:t>Need to make habit plane an</w:t>
+      </w:r>
+      <w:r>
+        <w:t>d orientation relationship work</w:t>
+      </w:r>
+    </w:p>
+    <w:p>
+      <w:pPr>
+        <w:rPr>
+          <w:u w:val="single"/>
+        </w:rPr>
+      </w:pPr>
+      <w:r>
+        <w:rPr>
+          <w:u w:val="single"/>
+        </w:rPr>
+        <w:t>Alpha Laths</w:t>
+      </w:r>
+    </w:p>
+    <w:p>
+      <w:r>
+        <w:t>Pearlite colony size</w:t>
+      </w:r>
+    </w:p>
+    <w:p>
+      <w:r>
+        <w:t>Parallel plates</w:t>
+      </w:r>
+    </w:p>
+    <w:p>
+      <w:r>
+        <w:t>Grow off GBs</w:t>
       </w:r>
       <w:bookmarkStart w:id="0" w:name="_GoBack"/>
       <w:bookmarkEnd w:id="0"/>
+    </w:p>
+    <w:p>
+      <w:pPr>
+        <w:rPr>
+          <w:u w:val="single"/>
+        </w:rPr>
+      </w:pPr>
+      <w:r>
+        <w:rPr>
+          <w:u w:val="single"/>
+        </w:rPr>
+        <w:t>Beta -</w:t>
+      </w:r>
+      <w:r>
+        <w:rPr>
+          <w:u w:val="single"/>
+        </w:rPr>
+        <w:t xml:space="preserve"> HCP</w:t>
+      </w:r>
+    </w:p>
+    <w:p>
+      <w:r>
+        <w:t>Colony size</w:t>
+      </w:r>
+    </w:p>
+    <w:p>
+      <w:r>
+        <w:t>Variant GBs</w:t>
+      </w:r>
     </w:p>
     <w:p/>
     <w:p/>

</xml_diff>